<commit_message>
cleaned up img quality
</commit_message>
<xml_diff>
--- a/assets/downloadable/Luong_Catherine_Resume.docx
+++ b/assets/downloadable/Luong_Catherine_Resume.docx
@@ -143,7 +143,14 @@
             <w:color w:val="0462C1"/>
             <w:u w:val="thick" w:color="0462C1"/>
           </w:rPr>
-          <w:t>Portfolio</w:t>
+          <w:t>Por</w:t>
+        </w:r>
+        <w:r>
+          <w:rPr>
+            <w:color w:val="0462C1"/>
+            <w:u w:val="thick" w:color="0462C1"/>
+          </w:rPr>
+          <w:t>tfolio</w:t>
         </w:r>
       </w:hyperlink>
     </w:p>
@@ -1537,7 +1544,7 @@
         <w:tab/>
       </w:r>
       <w:r>
-        <w:t>Sep</w:t>
+        <w:t>Dec</w:t>
       </w:r>
       <w:r>
         <w:rPr>
@@ -1564,7 +1571,7 @@
         <w:t xml:space="preserve"> </w:t>
       </w:r>
       <w:r>
-        <w:t>Sep</w:t>
+        <w:t>Jan</w:t>
       </w:r>
       <w:r>
         <w:rPr>
@@ -1688,7 +1695,13 @@
         <w:rPr>
           <w:spacing w:val="-8"/>
         </w:rPr>
-        <w:t xml:space="preserve">18 </w:t>
+        <w:t>10+</w:t>
+      </w:r>
+      <w:r>
+        <w:rPr>
+          <w:spacing w:val="-8"/>
+        </w:rPr>
+        <w:t xml:space="preserve"> </w:t>
       </w:r>
       <w:r>
         <w:t>past</w:t>

</xml_diff>

<commit_message>
updating about me page
</commit_message>
<xml_diff>
--- a/assets/downloadable/Luong_Catherine_Resume.docx
+++ b/assets/downloadable/Luong_Catherine_Resume.docx
@@ -100,17 +100,67 @@
       <w:r>
         <w:t>|</w:t>
       </w:r>
-      <w:hyperlink r:id="rId5" w:history="1">
+      <w:r>
+        <w:t xml:space="preserve"> </w:t>
+      </w:r>
+      <w:r>
+        <w:t>catherine.b.luong@gmail.com</w:t>
+      </w:r>
+      <w:r>
+        <w:t xml:space="preserve"> |</w:t>
+      </w:r>
+      <w:hyperlink r:id="rId5">
         <w:r>
           <w:rPr>
-            <w:rStyle w:val="Hyperlink"/>
-            <w:spacing w:val="-2"/>
+            <w:color w:val="0462C1"/>
+            <w:u w:val="thick" w:color="0462C1"/>
           </w:rPr>
-          <w:t>catherineluongart@gmail.com</w:t>
+          <w:t>Li</w:t>
+        </w:r>
+        <w:r>
+          <w:rPr>
+            <w:color w:val="0462C1"/>
+            <w:u w:val="thick" w:color="0462C1"/>
+          </w:rPr>
+          <w:t>n</w:t>
+        </w:r>
+        <w:r>
+          <w:rPr>
+            <w:color w:val="0462C1"/>
+            <w:u w:val="thick" w:color="0462C1"/>
+          </w:rPr>
+          <w:t>k</w:t>
+        </w:r>
+        <w:r>
+          <w:rPr>
+            <w:color w:val="0462C1"/>
+            <w:u w:val="thick" w:color="0462C1"/>
+          </w:rPr>
+          <w:t>e</w:t>
+        </w:r>
+        <w:r>
+          <w:rPr>
+            <w:color w:val="0462C1"/>
+            <w:u w:val="thick" w:color="0462C1"/>
+          </w:rPr>
+          <w:t>dIn</w:t>
         </w:r>
       </w:hyperlink>
       <w:r>
-        <w:t xml:space="preserve"> |</w:t>
+        <w:rPr>
+          <w:color w:val="0462C1"/>
+          <w:spacing w:val="-5"/>
+        </w:rPr>
+        <w:t xml:space="preserve"> </w:t>
+      </w:r>
+      <w:r>
+        <w:t>|</w:t>
+      </w:r>
+      <w:r>
+        <w:rPr>
+          <w:spacing w:val="-4"/>
+        </w:rPr>
+        <w:t xml:space="preserve"> </w:t>
       </w:r>
       <w:hyperlink r:id="rId6">
         <w:r>
@@ -118,32 +168,21 @@
             <w:color w:val="0462C1"/>
             <w:u w:val="thick" w:color="0462C1"/>
           </w:rPr>
-          <w:t>LinkedIn</w:t>
+          <w:t>Portf</w:t>
         </w:r>
-      </w:hyperlink>
-      <w:r>
-        <w:rPr>
-          <w:color w:val="0462C1"/>
-          <w:spacing w:val="-5"/>
-        </w:rPr>
-        <w:t xml:space="preserve"> </w:t>
-      </w:r>
-      <w:r>
-        <w:t>|</w:t>
-      </w:r>
-      <w:r>
-        <w:rPr>
-          <w:spacing w:val="-4"/>
-        </w:rPr>
-        <w:t xml:space="preserve"> </w:t>
-      </w:r>
-      <w:hyperlink r:id="rId7">
         <w:r>
           <w:rPr>
             <w:color w:val="0462C1"/>
             <w:u w:val="thick" w:color="0462C1"/>
           </w:rPr>
-          <w:t>Portfolio</w:t>
+          <w:t>o</w:t>
+        </w:r>
+        <w:r>
+          <w:rPr>
+            <w:color w:val="0462C1"/>
+            <w:u w:val="thick" w:color="0462C1"/>
+          </w:rPr>
+          <w:t>lio</w:t>
         </w:r>
       </w:hyperlink>
     </w:p>
@@ -415,7 +454,7 @@
           <w:szCs w:val="22"/>
         </w:rPr>
         <w:tab/>
-        <w:t>Expected Dec 2023</w:t>
+        <w:t>Dec 2023</w:t>
       </w:r>
     </w:p>
     <w:p>
@@ -475,10 +514,19 @@
         <w:t>Media</w:t>
       </w:r>
       <w:r>
-        <w:t xml:space="preserve"> - </w:t>
-      </w:r>
-      <w:r>
-        <w:t>Created</w:t>
+        <w:t xml:space="preserve">, </w:t>
+      </w:r>
+      <w:r>
+        <w:t>Introduction</w:t>
+      </w:r>
+      <w:r>
+        <w:rPr>
+          <w:spacing w:val="-10"/>
+        </w:rPr>
+        <w:t xml:space="preserve"> </w:t>
+      </w:r>
+      <w:r>
+        <w:t>to</w:t>
       </w:r>
       <w:r>
         <w:rPr>
@@ -487,7 +535,7 @@
         <w:t xml:space="preserve"> </w:t>
       </w:r>
       <w:r>
-        <w:t>glitch</w:t>
+        <w:t>Digital</w:t>
       </w:r>
       <w:r>
         <w:rPr>
@@ -496,7 +544,22 @@
         <w:t xml:space="preserve"> </w:t>
       </w:r>
       <w:r>
-        <w:t>art,</w:t>
+        <w:t>Video</w:t>
+      </w:r>
+      <w:r>
+        <w:rPr>
+          <w:spacing w:val="-7"/>
+        </w:rPr>
+        <w:t xml:space="preserve"> </w:t>
+      </w:r>
+      <w:r>
+        <w:t>Art</w:t>
+      </w:r>
+      <w:r>
+        <w:t xml:space="preserve">, </w:t>
+      </w:r>
+      <w:r>
+        <w:t>Intro</w:t>
       </w:r>
       <w:r>
         <w:rPr>
@@ -505,142 +568,37 @@
         <w:t xml:space="preserve"> </w:t>
       </w:r>
       <w:r>
-        <w:t>interactive</w:t>
-      </w:r>
-      <w:r>
-        <w:rPr>
-          <w:spacing w:val="-9"/>
-        </w:rPr>
-        <w:t xml:space="preserve"> </w:t>
-      </w:r>
-      <w:r>
-        <w:t>art</w:t>
-      </w:r>
-      <w:r>
-        <w:rPr>
-          <w:spacing w:val="-8"/>
-        </w:rPr>
-        <w:t xml:space="preserve"> </w:t>
-      </w:r>
-      <w:r>
-        <w:t>with</w:t>
-      </w:r>
-      <w:r>
-        <w:rPr>
-          <w:spacing w:val="-8"/>
-        </w:rPr>
-        <w:t xml:space="preserve"> </w:t>
-      </w:r>
-      <w:r>
-        <w:t>p5</w:t>
-      </w:r>
-      <w:r>
-        <w:rPr>
-          <w:spacing w:val="-8"/>
-        </w:rPr>
-        <w:t xml:space="preserve"> </w:t>
-      </w:r>
-      <w:r>
-        <w:rPr>
-          <w:spacing w:val="-2"/>
-        </w:rPr>
-        <w:t>JavaScript</w:t>
-      </w:r>
-      <w:r>
-        <w:t>,</w:t>
-      </w:r>
-      <w:r>
-        <w:rPr>
-          <w:spacing w:val="-8"/>
-        </w:rPr>
-        <w:t xml:space="preserve"> </w:t>
-      </w:r>
-      <w:r>
-        <w:t>Twine</w:t>
-      </w:r>
-      <w:r>
-        <w:rPr>
-          <w:spacing w:val="-8"/>
-        </w:rPr>
-        <w:t xml:space="preserve"> </w:t>
-      </w:r>
-      <w:r>
-        <w:t>projects</w:t>
+        <w:t>to</w:t>
+      </w:r>
+      <w:r>
+        <w:rPr>
+          <w:spacing w:val="-6"/>
+        </w:rPr>
+        <w:t xml:space="preserve"> </w:t>
+      </w:r>
+      <w:r>
+        <w:t>Creative</w:t>
+      </w:r>
+      <w:r>
+        <w:rPr>
+          <w:spacing w:val="-5"/>
+        </w:rPr>
+        <w:t xml:space="preserve"> </w:t>
+      </w:r>
+      <w:r>
+        <w:t>Coding</w:t>
       </w:r>
       <w:r>
         <w:t xml:space="preserve">, </w:t>
       </w:r>
       <w:r>
-        <w:t>Introduction</w:t>
-      </w:r>
-      <w:r>
-        <w:rPr>
-          <w:spacing w:val="-10"/>
-        </w:rPr>
-        <w:t xml:space="preserve"> </w:t>
-      </w:r>
-      <w:r>
-        <w:t>to</w:t>
-      </w:r>
-      <w:r>
-        <w:rPr>
-          <w:spacing w:val="-8"/>
-        </w:rPr>
-        <w:t xml:space="preserve"> </w:t>
-      </w:r>
-      <w:r>
-        <w:t>Digital</w:t>
-      </w:r>
-      <w:r>
-        <w:rPr>
-          <w:spacing w:val="-8"/>
-        </w:rPr>
-        <w:t xml:space="preserve"> </w:t>
-      </w:r>
-      <w:r>
-        <w:t>Video</w:t>
-      </w:r>
-      <w:r>
-        <w:rPr>
-          <w:spacing w:val="-7"/>
-        </w:rPr>
-        <w:t xml:space="preserve"> </w:t>
-      </w:r>
-      <w:r>
-        <w:t>Art</w:t>
-      </w:r>
-      <w:r>
-        <w:t xml:space="preserve">, </w:t>
-      </w:r>
-      <w:r>
-        <w:t>Intro</w:t>
-      </w:r>
-      <w:r>
-        <w:rPr>
-          <w:spacing w:val="-8"/>
-        </w:rPr>
-        <w:t xml:space="preserve"> </w:t>
-      </w:r>
-      <w:r>
-        <w:t>to</w:t>
-      </w:r>
-      <w:r>
-        <w:rPr>
-          <w:spacing w:val="-6"/>
-        </w:rPr>
-        <w:t xml:space="preserve"> </w:t>
-      </w:r>
-      <w:r>
-        <w:t>Creative</w:t>
-      </w:r>
-      <w:r>
-        <w:rPr>
-          <w:spacing w:val="-5"/>
-        </w:rPr>
-        <w:t xml:space="preserve"> </w:t>
-      </w:r>
-      <w:r>
-        <w:t>Coding</w:t>
+        <w:t>3D Model and Print</w:t>
+      </w:r>
+      <w:r>
+        <w:t xml:space="preserve">, Advanced Video Production, Web </w:t>
+      </w:r>
+      <w:r>
+        <w:t>Development, Intro to Game Design</w:t>
       </w:r>
     </w:p>
     <w:p>
@@ -706,28 +664,13 @@
         <w:t xml:space="preserve"> </w:t>
       </w:r>
       <w:r>
-        <w:t xml:space="preserve">Proficient in </w:t>
-      </w:r>
-      <w:r>
-        <w:t>Intermediate</w:t>
-      </w:r>
-      <w:r>
-        <w:rPr>
-          <w:spacing w:val="6"/>
-        </w:rPr>
-        <w:t xml:space="preserve"> </w:t>
+        <w:t>Proficient in</w:t>
       </w:r>
       <w:r>
         <w:rPr>
           <w:spacing w:val="-4"/>
         </w:rPr>
-        <w:t>Java</w:t>
-      </w:r>
-      <w:r>
-        <w:rPr>
-          <w:spacing w:val="-4"/>
-        </w:rPr>
-        <w:t xml:space="preserve">, </w:t>
+        <w:t xml:space="preserve"> </w:t>
       </w:r>
       <w:r>
         <w:t>HTML/CSS/</w:t>
@@ -764,6 +707,9 @@
         <w:t>Adobe After Effects/Illustrator/</w:t>
       </w:r>
       <w:r>
+        <w:t>Photoshop/</w:t>
+      </w:r>
+      <w:r>
         <w:t>Premiere</w:t>
       </w:r>
       <w:r>
@@ -794,7 +740,19 @@
         <w:rPr>
           <w:spacing w:val="-5"/>
         </w:rPr>
-        <w:t>, Figma</w:t>
+        <w:t>,</w:t>
+      </w:r>
+      <w:r>
+        <w:rPr>
+          <w:spacing w:val="-5"/>
+        </w:rPr>
+        <w:t xml:space="preserve"> Canva, and</w:t>
+      </w:r>
+      <w:r>
+        <w:rPr>
+          <w:spacing w:val="-5"/>
+        </w:rPr>
+        <w:t xml:space="preserve"> Figma</w:t>
       </w:r>
     </w:p>
     <w:p>
@@ -994,13 +952,19 @@
         <w:t xml:space="preserve"> </w:t>
       </w:r>
       <w:r>
-        <w:t>-</w:t>
+        <w:t>–</w:t>
       </w:r>
       <w:r>
         <w:rPr>
           <w:spacing w:val="-2"/>
         </w:rPr>
-        <w:t xml:space="preserve"> Present</w:t>
+        <w:t xml:space="preserve"> </w:t>
+      </w:r>
+      <w:r>
+        <w:rPr>
+          <w:spacing w:val="-2"/>
+        </w:rPr>
+        <w:t>December 2023</w:t>
       </w:r>
     </w:p>
     <w:p>
@@ -1016,6 +980,9 @@
         <w:t>Design</w:t>
       </w:r>
       <w:r>
+        <w:t>ed</w:t>
+      </w:r>
+      <w:r>
         <w:rPr>
           <w:spacing w:val="-5"/>
         </w:rPr>
@@ -1034,7 +1001,13 @@
         <w:t>graphics</w:t>
       </w:r>
       <w:r>
-        <w:t xml:space="preserve"> and format website layouts</w:t>
+        <w:t>, posters,</w:t>
+      </w:r>
+      <w:r>
+        <w:t xml:space="preserve"> and </w:t>
+      </w:r>
+      <w:r>
+        <w:t>banners</w:t>
       </w:r>
       <w:r>
         <w:rPr>
@@ -1080,6 +1053,9 @@
       </w:r>
       <w:r>
         <w:t>Studies</w:t>
+      </w:r>
+      <w:r>
+        <w:t>.</w:t>
       </w:r>
     </w:p>
     <w:p>
@@ -1098,6 +1074,9 @@
         <w:t>ssist</w:t>
       </w:r>
       <w:r>
+        <w:t>ed</w:t>
+      </w:r>
+      <w:r>
         <w:t xml:space="preserve"> </w:t>
       </w:r>
       <w:r>
@@ -1140,6 +1119,9 @@
         <w:t>answer</w:t>
       </w:r>
       <w:r>
+        <w:t>ed</w:t>
+      </w:r>
+      <w:r>
         <w:rPr>
           <w:spacing w:val="-5"/>
         </w:rPr>
@@ -1165,6 +1147,9 @@
       </w:r>
       <w:r>
         <w:t>and emails</w:t>
+      </w:r>
+      <w:r>
+        <w:t>.</w:t>
       </w:r>
     </w:p>
     <w:p>
@@ -1177,10 +1162,28 @@
         <w:contextualSpacing/>
       </w:pPr>
       <w:r>
-        <w:t>Greeted visitors and directed them to where they</w:t>
-      </w:r>
-      <w:r>
-        <w:t xml:space="preserve"> needed to go</w:t>
+        <w:t>Greet</w:t>
+      </w:r>
+      <w:r>
+        <w:t>ed</w:t>
+      </w:r>
+      <w:r>
+        <w:t xml:space="preserve"> visitors and </w:t>
+      </w:r>
+      <w:r>
+        <w:t>advise</w:t>
+      </w:r>
+      <w:r>
+        <w:t>d</w:t>
+      </w:r>
+      <w:r>
+        <w:t xml:space="preserve"> them on </w:t>
+      </w:r>
+      <w:r>
+        <w:t>their needs</w:t>
+      </w:r>
+      <w:r>
+        <w:t>.</w:t>
       </w:r>
     </w:p>
     <w:p>
@@ -1425,6 +1428,9 @@
       <w:r>
         <w:t>arrangements</w:t>
       </w:r>
+      <w:r>
+        <w:t>.</w:t>
+      </w:r>
     </w:p>
     <w:p>
       <w:pPr>
@@ -1447,6 +1453,9 @@
       <w:r>
         <w:t xml:space="preserve"> visually appealing stock</w:t>
       </w:r>
+      <w:r>
+        <w:t>.</w:t>
+      </w:r>
     </w:p>
     <w:p>
       <w:pPr>
@@ -1460,6 +1469,9 @@
       <w:r>
         <w:t>Unpacked boxes, organized product placements, delivered textbooks</w:t>
       </w:r>
+      <w:r>
+        <w:t>.</w:t>
+      </w:r>
     </w:p>
     <w:p>
       <w:pPr>
@@ -1516,6 +1528,363 @@
         <w:rPr>
           <w:b/>
         </w:rPr>
+        <w:t xml:space="preserve">BFA Website, </w:t>
+      </w:r>
+      <w:r>
+        <w:t xml:space="preserve">SJSU </w:t>
+      </w:r>
+      <w:r>
+        <w:t>Digital Media Art BFA Project</w:t>
+      </w:r>
+      <w:r>
+        <w:tab/>
+        <w:t>November</w:t>
+      </w:r>
+      <w:r>
+        <w:rPr>
+          <w:spacing w:val="-5"/>
+        </w:rPr>
+        <w:t xml:space="preserve"> </w:t>
+      </w:r>
+      <w:r>
+        <w:t>202</w:t>
+      </w:r>
+      <w:r>
+        <w:t>3</w:t>
+      </w:r>
+      <w:r>
+        <w:rPr>
+          <w:spacing w:val="-3"/>
+        </w:rPr>
+        <w:t xml:space="preserve"> </w:t>
+      </w:r>
+      <w:r>
+        <w:t>-</w:t>
+      </w:r>
+      <w:r>
+        <w:rPr>
+          <w:spacing w:val="-3"/>
+        </w:rPr>
+        <w:t xml:space="preserve"> </w:t>
+      </w:r>
+      <w:r>
+        <w:t>December</w:t>
+      </w:r>
+      <w:r>
+        <w:rPr>
+          <w:spacing w:val="-2"/>
+        </w:rPr>
+        <w:t xml:space="preserve"> </w:t>
+      </w:r>
+      <w:r>
+        <w:rPr>
+          <w:spacing w:val="-4"/>
+        </w:rPr>
+        <w:t>202</w:t>
+      </w:r>
+      <w:r>
+        <w:rPr>
+          <w:spacing w:val="-4"/>
+        </w:rPr>
+        <w:t>3</w:t>
+      </w:r>
+    </w:p>
+    <w:p>
+      <w:pPr>
+        <w:pStyle w:val="ListParagraph"/>
+        <w:numPr>
+          <w:ilvl w:val="0"/>
+          <w:numId w:val="12"/>
+        </w:numPr>
+        <w:tabs>
+          <w:tab w:val="right" w:pos="10800"/>
+        </w:tabs>
+        <w:contextualSpacing/>
+        <w:rPr>
+          <w:b/>
+        </w:rPr>
+      </w:pPr>
+      <w:r>
+        <w:t>Direct</w:t>
+      </w:r>
+      <w:r>
+        <w:t>ed</w:t>
+      </w:r>
+      <w:r>
+        <w:t xml:space="preserve"> a team of 4 students</w:t>
+      </w:r>
+      <w:r>
+        <w:t xml:space="preserve"> to create a website that documented </w:t>
+      </w:r>
+      <w:r>
+        <w:t xml:space="preserve">the </w:t>
+      </w:r>
+      <w:r>
+        <w:t xml:space="preserve">graduating seniors’ </w:t>
+      </w:r>
+      <w:r>
+        <w:t>projects.</w:t>
+      </w:r>
+    </w:p>
+    <w:p>
+      <w:pPr>
+        <w:pStyle w:val="ListParagraph"/>
+        <w:numPr>
+          <w:ilvl w:val="0"/>
+          <w:numId w:val="12"/>
+        </w:numPr>
+        <w:tabs>
+          <w:tab w:val="right" w:pos="10800"/>
+        </w:tabs>
+        <w:contextualSpacing/>
+        <w:rPr>
+          <w:bCs/>
+        </w:rPr>
+      </w:pPr>
+      <w:r>
+        <w:rPr>
+          <w:bCs/>
+        </w:rPr>
+        <w:t>Represented the team in meetings with technical</w:t>
+      </w:r>
+      <w:r>
+        <w:rPr>
+          <w:bCs/>
+        </w:rPr>
+        <w:t xml:space="preserve"> and </w:t>
+      </w:r>
+      <w:r>
+        <w:rPr>
+          <w:bCs/>
+        </w:rPr>
+        <w:t xml:space="preserve">promotional </w:t>
+      </w:r>
+      <w:r>
+        <w:rPr>
+          <w:bCs/>
+        </w:rPr>
+        <w:t>staff.</w:t>
+      </w:r>
+    </w:p>
+    <w:p>
+      <w:pPr>
+        <w:pStyle w:val="ListParagraph"/>
+        <w:numPr>
+          <w:ilvl w:val="0"/>
+          <w:numId w:val="12"/>
+        </w:numPr>
+        <w:tabs>
+          <w:tab w:val="right" w:pos="10800"/>
+        </w:tabs>
+        <w:contextualSpacing/>
+        <w:rPr>
+          <w:bCs/>
+        </w:rPr>
+      </w:pPr>
+      <w:r>
+        <w:rPr>
+          <w:bCs/>
+        </w:rPr>
+        <w:t>Coded the site alongside teammates.</w:t>
+      </w:r>
+    </w:p>
+    <w:p>
+      <w:pPr>
+        <w:tabs>
+          <w:tab w:val="right" w:pos="10800"/>
+        </w:tabs>
+        <w:contextualSpacing/>
+        <w:rPr>
+          <w:b/>
+        </w:rPr>
+      </w:pPr>
+    </w:p>
+    <w:p>
+      <w:pPr>
+        <w:tabs>
+          <w:tab w:val="right" w:pos="10800"/>
+        </w:tabs>
+        <w:contextualSpacing/>
+      </w:pPr>
+      <w:r>
+        <w:rPr>
+          <w:b/>
+        </w:rPr>
+        <w:t>MySJSU Case Study</w:t>
+      </w:r>
+      <w:r>
+        <w:rPr>
+          <w:b/>
+        </w:rPr>
+        <w:t xml:space="preserve">, </w:t>
+      </w:r>
+      <w:r>
+        <w:t>Personal</w:t>
+      </w:r>
+      <w:r>
+        <w:t xml:space="preserve"> Project</w:t>
+      </w:r>
+      <w:r>
+        <w:tab/>
+      </w:r>
+      <w:r>
+        <w:t>October</w:t>
+      </w:r>
+      <w:r>
+        <w:rPr>
+          <w:spacing w:val="-5"/>
+        </w:rPr>
+        <w:t xml:space="preserve"> </w:t>
+      </w:r>
+      <w:r>
+        <w:t>202</w:t>
+      </w:r>
+      <w:r>
+        <w:t>3</w:t>
+      </w:r>
+      <w:r>
+        <w:rPr>
+          <w:spacing w:val="-3"/>
+        </w:rPr>
+        <w:t xml:space="preserve"> </w:t>
+      </w:r>
+      <w:r>
+        <w:t>-</w:t>
+      </w:r>
+      <w:r>
+        <w:rPr>
+          <w:spacing w:val="-3"/>
+        </w:rPr>
+        <w:t xml:space="preserve"> </w:t>
+      </w:r>
+      <w:r>
+        <w:t>November</w:t>
+      </w:r>
+      <w:r>
+        <w:rPr>
+          <w:spacing w:val="-2"/>
+        </w:rPr>
+        <w:t xml:space="preserve"> </w:t>
+      </w:r>
+      <w:r>
+        <w:rPr>
+          <w:spacing w:val="-4"/>
+        </w:rPr>
+        <w:t>202</w:t>
+      </w:r>
+      <w:r>
+        <w:rPr>
+          <w:spacing w:val="-4"/>
+        </w:rPr>
+        <w:t>3</w:t>
+      </w:r>
+    </w:p>
+    <w:p>
+      <w:pPr>
+        <w:pStyle w:val="ListParagraph"/>
+        <w:numPr>
+          <w:ilvl w:val="0"/>
+          <w:numId w:val="12"/>
+        </w:numPr>
+        <w:tabs>
+          <w:tab w:val="right" w:pos="10800"/>
+        </w:tabs>
+        <w:contextualSpacing/>
+        <w:rPr>
+          <w:b/>
+        </w:rPr>
+      </w:pPr>
+      <w:r>
+        <w:t>Redesigned</w:t>
+      </w:r>
+      <w:r>
+        <w:t xml:space="preserve"> the MySJSU page by changing the layout, colors, and visual direction of the site.</w:t>
+      </w:r>
+    </w:p>
+    <w:p>
+      <w:pPr>
+        <w:pStyle w:val="ListParagraph"/>
+        <w:numPr>
+          <w:ilvl w:val="0"/>
+          <w:numId w:val="12"/>
+        </w:numPr>
+        <w:tabs>
+          <w:tab w:val="right" w:pos="10800"/>
+        </w:tabs>
+        <w:contextualSpacing/>
+        <w:rPr>
+          <w:b/>
+        </w:rPr>
+      </w:pPr>
+      <w:r>
+        <w:t xml:space="preserve">Surveyed 9 students </w:t>
+      </w:r>
+      <w:r>
+        <w:t>to understand</w:t>
+      </w:r>
+      <w:r>
+        <w:t xml:space="preserve"> their pain points and </w:t>
+      </w:r>
+      <w:r>
+        <w:t>impression of MySJSU.</w:t>
+      </w:r>
+    </w:p>
+    <w:p>
+      <w:pPr>
+        <w:pStyle w:val="ListParagraph"/>
+        <w:numPr>
+          <w:ilvl w:val="0"/>
+          <w:numId w:val="12"/>
+        </w:numPr>
+        <w:tabs>
+          <w:tab w:val="right" w:pos="10800"/>
+        </w:tabs>
+        <w:contextualSpacing/>
+        <w:rPr>
+          <w:b/>
+        </w:rPr>
+      </w:pPr>
+      <w:r>
+        <w:rPr>
+          <w:bCs/>
+        </w:rPr>
+        <w:t xml:space="preserve">Built low and </w:t>
+      </w:r>
+      <w:r>
+        <w:rPr>
+          <w:bCs/>
+        </w:rPr>
+        <w:t>high-fidelity</w:t>
+      </w:r>
+      <w:r>
+        <w:rPr>
+          <w:bCs/>
+        </w:rPr>
+        <w:t xml:space="preserve"> prototypes, according to the responses given.</w:t>
+      </w:r>
+    </w:p>
+    <w:p>
+      <w:pPr>
+        <w:tabs>
+          <w:tab w:val="right" w:pos="10800"/>
+        </w:tabs>
+        <w:contextualSpacing/>
+        <w:rPr>
+          <w:b/>
+        </w:rPr>
+      </w:pPr>
+    </w:p>
+    <w:p>
+      <w:pPr>
+        <w:tabs>
+          <w:tab w:val="right" w:pos="10800"/>
+        </w:tabs>
+        <w:contextualSpacing/>
+      </w:pPr>
+      <w:r>
+        <w:rPr>
+          <w:b/>
+        </w:rPr>
         <w:t xml:space="preserve">Professional </w:t>
       </w:r>
       <w:r>
@@ -1582,7 +1951,13 @@
         <w:rPr>
           <w:spacing w:val="-4"/>
         </w:rPr>
-        <w:t>2022</w:t>
+        <w:t>202</w:t>
+      </w:r>
+      <w:r>
+        <w:rPr>
+          <w:spacing w:val="-4"/>
+        </w:rPr>
+        <w:t>3</w:t>
       </w:r>
     </w:p>
     <w:p>
@@ -1601,7 +1976,7 @@
         <w:contextualSpacing/>
       </w:pPr>
       <w:r>
-        <w:t>Programmed</w:t>
+        <w:t>Built</w:t>
       </w:r>
       <w:r>
         <w:rPr>
@@ -1694,22 +2069,7 @@
         <w:rPr>
           <w:spacing w:val="-8"/>
         </w:rPr>
-        <w:t>10+</w:t>
-      </w:r>
-      <w:r>
-        <w:rPr>
-          <w:spacing w:val="-8"/>
-        </w:rPr>
-        <w:t xml:space="preserve"> </w:t>
-      </w:r>
-      <w:r>
-        <w:t>past</w:t>
-      </w:r>
-      <w:r>
-        <w:rPr>
-          <w:spacing w:val="-8"/>
-        </w:rPr>
-        <w:t xml:space="preserve"> </w:t>
+        <w:t xml:space="preserve">past </w:t>
       </w:r>
       <w:r>
         <w:rPr>
@@ -1721,115 +2081,7 @@
         <w:rPr>
           <w:spacing w:val="-2"/>
         </w:rPr>
-        <w:t xml:space="preserve"> Added mobile </w:t>
-      </w:r>
-      <w:r>
-        <w:rPr>
-          <w:spacing w:val="-2"/>
-        </w:rPr>
-        <w:t>functionalities</w:t>
-      </w:r>
-      <w:r>
-        <w:rPr>
-          <w:spacing w:val="-2"/>
-        </w:rPr>
-        <w:t>.</w:t>
-      </w:r>
-    </w:p>
-    <w:p>
-      <w:pPr>
-        <w:pStyle w:val="BodyText"/>
-        <w:tabs>
-          <w:tab w:val="right" w:pos="9180"/>
-          <w:tab w:val="right" w:pos="10800"/>
-        </w:tabs>
-        <w:ind w:left="0" w:firstLine="0"/>
-        <w:contextualSpacing/>
-        <w:rPr>
-          <w:sz w:val="22"/>
-          <w:szCs w:val="22"/>
-        </w:rPr>
-      </w:pPr>
-    </w:p>
-    <w:p>
-      <w:pPr>
-        <w:tabs>
-          <w:tab w:val="right" w:pos="10800"/>
-        </w:tabs>
-        <w:contextualSpacing/>
-      </w:pPr>
-      <w:r>
-        <w:rPr>
-          <w:b/>
-        </w:rPr>
-        <w:t>I want a ceiling plant holder</w:t>
-      </w:r>
-      <w:r>
-        <w:rPr>
-          <w:b/>
-        </w:rPr>
-        <w:t>,</w:t>
-      </w:r>
-      <w:r>
-        <w:rPr>
-          <w:b/>
-          <w:spacing w:val="-5"/>
-        </w:rPr>
-        <w:t xml:space="preserve"> </w:t>
-      </w:r>
-      <w:r>
-        <w:rPr>
-          <w:spacing w:val="-5"/>
-        </w:rPr>
-        <w:t xml:space="preserve">SJSU Class in </w:t>
-      </w:r>
-      <w:r>
-        <w:t>Introduction to Creative Coding</w:t>
-      </w:r>
-      <w:r>
-        <w:tab/>
-      </w:r>
-      <w:r>
-        <w:t>May</w:t>
-      </w:r>
-      <w:r>
-        <w:rPr>
-          <w:spacing w:val="-5"/>
-        </w:rPr>
-        <w:t xml:space="preserve"> </w:t>
-      </w:r>
-      <w:r>
-        <w:t>2022</w:t>
-      </w:r>
-      <w:r>
-        <w:rPr>
-          <w:spacing w:val="-3"/>
-        </w:rPr>
-        <w:t xml:space="preserve"> </w:t>
-      </w:r>
-      <w:r>
-        <w:t>-</w:t>
-      </w:r>
-      <w:r>
-        <w:rPr>
-          <w:spacing w:val="-3"/>
-        </w:rPr>
-        <w:t xml:space="preserve"> </w:t>
-      </w:r>
-      <w:r>
-        <w:t>May</w:t>
-      </w:r>
-      <w:r>
-        <w:rPr>
-          <w:spacing w:val="-2"/>
-        </w:rPr>
-        <w:t xml:space="preserve"> </w:t>
-      </w:r>
-      <w:r>
-        <w:rPr>
-          <w:spacing w:val="-4"/>
-        </w:rPr>
-        <w:t>2022</w:t>
+        <w:t xml:space="preserve"> </w:t>
       </w:r>
     </w:p>
     <w:p>
@@ -1845,162 +2097,25 @@
           <w:tab w:val="right" w:pos="9180"/>
           <w:tab w:val="right" w:pos="10800"/>
         </w:tabs>
-        <w:ind w:right="637"/>
         <w:contextualSpacing/>
       </w:pPr>
       <w:r>
-        <w:t xml:space="preserve">Coded a game </w:t>
-      </w:r>
-      <w:r>
-        <w:t>using</w:t>
-      </w:r>
-      <w:r>
-        <w:t xml:space="preserve"> p5.js</w:t>
-      </w:r>
-      <w:r>
-        <w:t>, HTML, and CSS</w:t>
-      </w:r>
-      <w:r>
-        <w:t xml:space="preserve">, </w:t>
-      </w:r>
-      <w:r>
-        <w:t>hand drew all assets, wrote a silly story about trying to get a ceiling plant holder</w:t>
-      </w:r>
-      <w:r>
+        <w:rPr>
+          <w:spacing w:val="-2"/>
+        </w:rPr>
+        <w:t xml:space="preserve">Added mobile </w:t>
+      </w:r>
+      <w:r>
+        <w:rPr>
+          <w:spacing w:val="-2"/>
+        </w:rPr>
+        <w:t>responsiveness</w:t>
+      </w:r>
+      <w:r>
+        <w:rPr>
+          <w:spacing w:val="-2"/>
+        </w:rPr>
         <w:t>.</w:t>
-      </w:r>
-    </w:p>
-    <w:p>
-      <w:pPr>
-        <w:tabs>
-          <w:tab w:val="right" w:pos="10800"/>
-        </w:tabs>
-        <w:contextualSpacing/>
-        <w:rPr>
-          <w:b/>
-        </w:rPr>
-      </w:pPr>
-    </w:p>
-    <w:p>
-      <w:pPr>
-        <w:tabs>
-          <w:tab w:val="right" w:pos="10800"/>
-        </w:tabs>
-        <w:contextualSpacing/>
-      </w:pPr>
-      <w:r>
-        <w:rPr>
-          <w:b/>
-        </w:rPr>
-        <w:t>The</w:t>
-      </w:r>
-      <w:r>
-        <w:rPr>
-          <w:b/>
-          <w:spacing w:val="-6"/>
-        </w:rPr>
-        <w:t xml:space="preserve"> </w:t>
-      </w:r>
-      <w:r>
-        <w:rPr>
-          <w:b/>
-        </w:rPr>
-        <w:t>Mind</w:t>
-      </w:r>
-      <w:r>
-        <w:rPr>
-          <w:b/>
-          <w:spacing w:val="-5"/>
-        </w:rPr>
-        <w:t xml:space="preserve"> </w:t>
-      </w:r>
-      <w:r>
-        <w:rPr>
-          <w:b/>
-        </w:rPr>
-        <w:t>Elastic,</w:t>
-      </w:r>
-      <w:r>
-        <w:rPr>
-          <w:b/>
-          <w:spacing w:val="-5"/>
-        </w:rPr>
-        <w:t xml:space="preserve"> </w:t>
-      </w:r>
-      <w:r>
-        <w:rPr>
-          <w:spacing w:val="-5"/>
-        </w:rPr>
-        <w:t xml:space="preserve">SJSU Class in </w:t>
-      </w:r>
-      <w:r>
-        <w:t>Medium</w:t>
-      </w:r>
-      <w:r>
-        <w:rPr>
-          <w:spacing w:val="-5"/>
-        </w:rPr>
-        <w:t xml:space="preserve"> </w:t>
-      </w:r>
-      <w:r>
-        <w:t>and</w:t>
-      </w:r>
-      <w:r>
-        <w:rPr>
-          <w:spacing w:val="-5"/>
-        </w:rPr>
-        <w:t xml:space="preserve"> </w:t>
-      </w:r>
-      <w:r>
-        <w:rPr>
-          <w:spacing w:val="-2"/>
-        </w:rPr>
-        <w:t>Message</w:t>
-      </w:r>
-      <w:r>
-        <w:tab/>
-      </w:r>
-      <w:r>
-        <w:t>Apr</w:t>
-      </w:r>
-      <w:r>
-        <w:rPr>
-          <w:spacing w:val="-5"/>
-        </w:rPr>
-        <w:t xml:space="preserve"> </w:t>
-      </w:r>
-      <w:r>
-        <w:t>2022</w:t>
-      </w:r>
-      <w:r>
-        <w:rPr>
-          <w:spacing w:val="-3"/>
-        </w:rPr>
-        <w:t xml:space="preserve"> </w:t>
-      </w:r>
-      <w:r>
-        <w:t>-</w:t>
-      </w:r>
-      <w:r>
-        <w:rPr>
-          <w:spacing w:val="-3"/>
-        </w:rPr>
-        <w:t xml:space="preserve"> </w:t>
-      </w:r>
-      <w:r>
-        <w:t>Apr</w:t>
-      </w:r>
-      <w:r>
-        <w:rPr>
-          <w:spacing w:val="-2"/>
-        </w:rPr>
-        <w:t xml:space="preserve"> </w:t>
-      </w:r>
-      <w:r>
-        <w:rPr>
-          <w:spacing w:val="-4"/>
-        </w:rPr>
-        <w:t>2022</w:t>
       </w:r>
     </w:p>
     <w:p>
@@ -2016,516 +2131,10 @@
           <w:tab w:val="right" w:pos="9180"/>
           <w:tab w:val="right" w:pos="10800"/>
         </w:tabs>
-        <w:ind w:right="637"/>
         <w:contextualSpacing/>
       </w:pPr>
       <w:r>
-        <w:t>Filmed</w:t>
-      </w:r>
-      <w:r>
-        <w:rPr>
-          <w:spacing w:val="-4"/>
-        </w:rPr>
-        <w:t xml:space="preserve"> </w:t>
-      </w:r>
-      <w:r>
-        <w:t>a</w:t>
-      </w:r>
-      <w:r>
-        <w:rPr>
-          <w:spacing w:val="-4"/>
-        </w:rPr>
-        <w:t xml:space="preserve"> </w:t>
-      </w:r>
-      <w:r>
-        <w:t>series</w:t>
-      </w:r>
-      <w:r>
-        <w:rPr>
-          <w:spacing w:val="-4"/>
-        </w:rPr>
-        <w:t xml:space="preserve"> </w:t>
-      </w:r>
-      <w:r>
-        <w:t>of</w:t>
-      </w:r>
-      <w:r>
-        <w:rPr>
-          <w:spacing w:val="-4"/>
-        </w:rPr>
-        <w:t xml:space="preserve"> </w:t>
-      </w:r>
-      <w:r>
-        <w:t>rubber</w:t>
-      </w:r>
-      <w:r>
-        <w:rPr>
-          <w:spacing w:val="-4"/>
-        </w:rPr>
-        <w:t xml:space="preserve"> </w:t>
-      </w:r>
-      <w:r>
-        <w:t>bands</w:t>
-      </w:r>
-      <w:r>
-        <w:rPr>
-          <w:spacing w:val="-4"/>
-        </w:rPr>
-        <w:t xml:space="preserve"> </w:t>
-      </w:r>
-      <w:r>
-        <w:t>in</w:t>
-      </w:r>
-      <w:r>
-        <w:rPr>
-          <w:spacing w:val="-4"/>
-        </w:rPr>
-        <w:t xml:space="preserve"> </w:t>
-      </w:r>
-      <w:r>
-        <w:t>action,</w:t>
-      </w:r>
-      <w:r>
-        <w:rPr>
-          <w:spacing w:val="-4"/>
-        </w:rPr>
-        <w:t xml:space="preserve"> </w:t>
-      </w:r>
-      <w:r>
-        <w:t>exploring</w:t>
-      </w:r>
-      <w:r>
-        <w:rPr>
-          <w:spacing w:val="-4"/>
-        </w:rPr>
-        <w:t xml:space="preserve"> </w:t>
-      </w:r>
-      <w:r>
-        <w:t>tension</w:t>
-      </w:r>
-      <w:r>
-        <w:rPr>
-          <w:spacing w:val="-4"/>
-        </w:rPr>
-        <w:t xml:space="preserve"> </w:t>
-      </w:r>
-      <w:r>
-        <w:t>and</w:t>
-      </w:r>
-      <w:r>
-        <w:rPr>
-          <w:spacing w:val="-4"/>
-        </w:rPr>
-        <w:t xml:space="preserve"> </w:t>
-      </w:r>
-      <w:r>
-        <w:t>release</w:t>
-      </w:r>
-      <w:r>
-        <w:rPr>
-          <w:spacing w:val="-4"/>
-        </w:rPr>
-        <w:t xml:space="preserve"> </w:t>
-      </w:r>
-      <w:r>
-        <w:t>through</w:t>
-      </w:r>
-      <w:r>
-        <w:rPr>
-          <w:spacing w:val="-4"/>
-        </w:rPr>
-        <w:t xml:space="preserve"> </w:t>
-      </w:r>
-      <w:r>
-        <w:t>3</w:t>
-      </w:r>
-      <w:r>
-        <w:rPr>
-          <w:spacing w:val="-4"/>
-        </w:rPr>
-        <w:t xml:space="preserve"> </w:t>
-      </w:r>
-      <w:r>
-        <w:t>arcs:</w:t>
-      </w:r>
-      <w:r>
-        <w:rPr>
-          <w:spacing w:val="-4"/>
-        </w:rPr>
-        <w:t xml:space="preserve"> </w:t>
-      </w:r>
-      <w:r>
-        <w:t>one</w:t>
-      </w:r>
-      <w:r>
-        <w:rPr>
-          <w:spacing w:val="-4"/>
-        </w:rPr>
-        <w:t xml:space="preserve"> </w:t>
-      </w:r>
-      <w:r>
-        <w:t>being</w:t>
-      </w:r>
-      <w:r>
-        <w:rPr>
-          <w:spacing w:val="-4"/>
-        </w:rPr>
-        <w:t xml:space="preserve"> </w:t>
-      </w:r>
-      <w:r>
-        <w:t>stretched,</w:t>
-      </w:r>
-      <w:r>
-        <w:rPr>
-          <w:spacing w:val="-4"/>
-        </w:rPr>
-        <w:t xml:space="preserve"> </w:t>
-      </w:r>
-      <w:r>
-        <w:t>released,</w:t>
-      </w:r>
-      <w:r>
-        <w:rPr>
-          <w:spacing w:val="-4"/>
-        </w:rPr>
-        <w:t xml:space="preserve"> </w:t>
-      </w:r>
-      <w:r>
-        <w:t>and sitting in place.</w:t>
-      </w:r>
-    </w:p>
-    <w:p>
-      <w:pPr>
-        <w:pStyle w:val="BodyText"/>
-        <w:tabs>
-          <w:tab w:val="right" w:pos="9180"/>
-          <w:tab w:val="right" w:pos="10800"/>
-        </w:tabs>
-        <w:ind w:left="0" w:firstLine="0"/>
-        <w:contextualSpacing/>
-        <w:rPr>
-          <w:sz w:val="22"/>
-          <w:szCs w:val="22"/>
-        </w:rPr>
-      </w:pPr>
-    </w:p>
-    <w:p>
-      <w:pPr>
-        <w:tabs>
-          <w:tab w:val="right" w:pos="10800"/>
-        </w:tabs>
-        <w:contextualSpacing/>
-      </w:pPr>
-      <w:r>
-        <w:rPr>
-          <w:b/>
-        </w:rPr>
-        <w:t>The</w:t>
-      </w:r>
-      <w:r>
-        <w:rPr>
-          <w:b/>
-          <w:spacing w:val="-10"/>
-        </w:rPr>
-        <w:t xml:space="preserve"> </w:t>
-      </w:r>
-      <w:r>
-        <w:rPr>
-          <w:b/>
-        </w:rPr>
-        <w:t>Neighbor,</w:t>
-      </w:r>
-      <w:r>
-        <w:rPr>
-          <w:b/>
-        </w:rPr>
-        <w:t xml:space="preserve"> </w:t>
-      </w:r>
-      <w:r>
-        <w:t>SJSU Class in</w:t>
-      </w:r>
-      <w:r>
-        <w:rPr>
-          <w:b/>
-          <w:spacing w:val="-10"/>
-        </w:rPr>
-        <w:t xml:space="preserve"> </w:t>
-      </w:r>
-      <w:r>
-        <w:t>Introduction</w:t>
-      </w:r>
-      <w:r>
-        <w:rPr>
-          <w:spacing w:val="-10"/>
-        </w:rPr>
-        <w:t xml:space="preserve"> </w:t>
-      </w:r>
-      <w:r>
-        <w:t>to</w:t>
-      </w:r>
-      <w:r>
-        <w:rPr>
-          <w:spacing w:val="-10"/>
-        </w:rPr>
-        <w:t xml:space="preserve"> </w:t>
-      </w:r>
-      <w:r>
-        <w:t>Digital</w:t>
-      </w:r>
-      <w:r>
-        <w:rPr>
-          <w:spacing w:val="-10"/>
-        </w:rPr>
-        <w:t xml:space="preserve"> </w:t>
-      </w:r>
-      <w:r>
-        <w:t>Media</w:t>
-      </w:r>
-      <w:r>
-        <w:rPr>
-          <w:spacing w:val="-9"/>
-        </w:rPr>
-        <w:t xml:space="preserve"> </w:t>
-      </w:r>
-      <w:r>
-        <w:rPr>
-          <w:spacing w:val="-5"/>
-        </w:rPr>
-        <w:t>Art</w:t>
-      </w:r>
-      <w:r>
-        <w:tab/>
-        <w:t>Mar</w:t>
-      </w:r>
-      <w:r>
-        <w:rPr>
-          <w:spacing w:val="-6"/>
-        </w:rPr>
-        <w:t xml:space="preserve"> </w:t>
-      </w:r>
-      <w:r>
-        <w:t>2021</w:t>
-      </w:r>
-      <w:r>
-        <w:rPr>
-          <w:spacing w:val="-3"/>
-        </w:rPr>
-        <w:t xml:space="preserve"> </w:t>
-      </w:r>
-      <w:r>
-        <w:t>-</w:t>
-      </w:r>
-      <w:r>
-        <w:rPr>
-          <w:spacing w:val="-4"/>
-        </w:rPr>
-        <w:t xml:space="preserve"> </w:t>
-      </w:r>
-      <w:r>
-        <w:t>May</w:t>
-      </w:r>
-      <w:r>
-        <w:rPr>
-          <w:spacing w:val="-3"/>
-        </w:rPr>
-        <w:t xml:space="preserve"> </w:t>
-      </w:r>
-      <w:r>
-        <w:rPr>
-          <w:spacing w:val="-4"/>
-        </w:rPr>
-        <w:t>2021</w:t>
-      </w:r>
-    </w:p>
-    <w:p>
-      <w:pPr>
-        <w:pStyle w:val="ListParagraph"/>
-        <w:numPr>
-          <w:ilvl w:val="0"/>
-          <w:numId w:val="1"/>
-        </w:numPr>
-        <w:tabs>
-          <w:tab w:val="left" w:pos="493"/>
-          <w:tab w:val="left" w:pos="494"/>
-          <w:tab w:val="right" w:pos="9180"/>
-          <w:tab w:val="right" w:pos="10800"/>
-        </w:tabs>
-        <w:ind w:right="581"/>
-        <w:contextualSpacing/>
-      </w:pPr>
-      <w:r>
-        <w:t>Implemented</w:t>
-      </w:r>
-      <w:r>
-        <w:rPr>
-          <w:spacing w:val="-6"/>
-        </w:rPr>
-        <w:t xml:space="preserve"> </w:t>
-      </w:r>
-      <w:r>
-        <w:t>3</w:t>
-      </w:r>
-      <w:r>
-        <w:rPr>
-          <w:spacing w:val="-6"/>
-        </w:rPr>
-        <w:t xml:space="preserve"> </w:t>
-      </w:r>
-      <w:r>
-        <w:t>systems</w:t>
-      </w:r>
-      <w:r>
-        <w:rPr>
-          <w:spacing w:val="-6"/>
-        </w:rPr>
-        <w:t xml:space="preserve"> </w:t>
-      </w:r>
-      <w:r>
-        <w:t>(inventory,</w:t>
-      </w:r>
-      <w:r>
-        <w:rPr>
-          <w:spacing w:val="-6"/>
-        </w:rPr>
-        <w:t xml:space="preserve"> </w:t>
-      </w:r>
-      <w:r>
-        <w:t>mapping,</w:t>
-      </w:r>
-      <w:r>
-        <w:rPr>
-          <w:spacing w:val="-6"/>
-        </w:rPr>
-        <w:t xml:space="preserve"> </w:t>
-      </w:r>
-      <w:r>
-        <w:t>'math</w:t>
-      </w:r>
-      <w:r>
-        <w:rPr>
-          <w:spacing w:val="-6"/>
-        </w:rPr>
-        <w:t xml:space="preserve"> </w:t>
-      </w:r>
-      <w:r>
-        <w:t>app')</w:t>
-      </w:r>
-      <w:r>
-        <w:rPr>
-          <w:spacing w:val="-6"/>
-        </w:rPr>
-        <w:t xml:space="preserve"> </w:t>
-      </w:r>
-      <w:r>
-        <w:t>and</w:t>
-      </w:r>
-      <w:r>
-        <w:rPr>
-          <w:spacing w:val="-6"/>
-        </w:rPr>
-        <w:t xml:space="preserve"> </w:t>
-      </w:r>
-      <w:r>
-        <w:t>wrote</w:t>
-      </w:r>
-      <w:r>
-        <w:rPr>
-          <w:spacing w:val="-6"/>
-        </w:rPr>
-        <w:t xml:space="preserve"> </w:t>
-      </w:r>
-      <w:r>
-        <w:t>a</w:t>
-      </w:r>
-      <w:r>
-        <w:rPr>
-          <w:spacing w:val="-6"/>
-        </w:rPr>
-        <w:t xml:space="preserve"> </w:t>
-      </w:r>
-      <w:r>
-        <w:t>story</w:t>
-      </w:r>
-      <w:r>
-        <w:rPr>
-          <w:spacing w:val="-6"/>
-        </w:rPr>
-        <w:t xml:space="preserve"> </w:t>
-      </w:r>
-      <w:r>
-        <w:t>for</w:t>
-      </w:r>
-      <w:r>
-        <w:rPr>
-          <w:spacing w:val="-6"/>
-        </w:rPr>
-        <w:t xml:space="preserve"> </w:t>
-      </w:r>
-      <w:r>
-        <w:t>Twine</w:t>
-      </w:r>
-      <w:r>
-        <w:rPr>
-          <w:spacing w:val="-6"/>
-        </w:rPr>
-        <w:t xml:space="preserve"> </w:t>
-      </w:r>
-      <w:r>
-        <w:t>game</w:t>
-      </w:r>
-      <w:r>
-        <w:rPr>
-          <w:spacing w:val="-6"/>
-        </w:rPr>
-        <w:t xml:space="preserve"> </w:t>
-      </w:r>
-      <w:r>
-        <w:t>in</w:t>
-      </w:r>
-      <w:r>
-        <w:rPr>
-          <w:spacing w:val="-6"/>
-        </w:rPr>
-        <w:t xml:space="preserve"> </w:t>
-      </w:r>
-      <w:r>
-        <w:t>a</w:t>
-      </w:r>
-      <w:r>
-        <w:rPr>
-          <w:spacing w:val="-6"/>
-        </w:rPr>
-        <w:t xml:space="preserve"> </w:t>
-      </w:r>
-      <w:r>
-        <w:t>week,</w:t>
-      </w:r>
-      <w:r>
-        <w:rPr>
-          <w:spacing w:val="-6"/>
-        </w:rPr>
-        <w:t xml:space="preserve"> </w:t>
-      </w:r>
-      <w:r>
-        <w:t>despite</w:t>
-      </w:r>
-      <w:r>
-        <w:rPr>
-          <w:spacing w:val="-6"/>
-        </w:rPr>
-        <w:t xml:space="preserve"> </w:t>
-      </w:r>
-      <w:r>
-        <w:t>not</w:t>
-      </w:r>
-      <w:r>
-        <w:rPr>
-          <w:spacing w:val="-6"/>
-        </w:rPr>
-        <w:t xml:space="preserve"> </w:t>
-      </w:r>
-      <w:r>
-        <w:t>knowing anything about it beforehand.</w:t>
+        <w:t>Implemented accessible website design.</w:t>
       </w:r>
     </w:p>
     <w:p>
@@ -2703,6 +2312,22 @@
     </w:p>
     <w:p>
       <w:pPr>
+        <w:pStyle w:val="ListParagraph"/>
+        <w:numPr>
+          <w:ilvl w:val="0"/>
+          <w:numId w:val="3"/>
+        </w:numPr>
+        <w:tabs>
+          <w:tab w:val="right" w:pos="10440"/>
+        </w:tabs>
+        <w:contextualSpacing/>
+      </w:pPr>
+      <w:r>
+        <w:t>Rebuilt the club’s inventory by removing old equipment and purchasing new replacements.</w:t>
+      </w:r>
+    </w:p>
+    <w:p>
+      <w:pPr>
         <w:tabs>
           <w:tab w:val="right" w:pos="10440"/>
         </w:tabs>
@@ -2870,7 +2495,7 @@
         <w:t xml:space="preserve"> </w:t>
       </w:r>
       <w:r>
-        <w:t xml:space="preserve">and future plans on social media. </w:t>
+        <w:t xml:space="preserve">and plans on social media. </w:t>
       </w:r>
     </w:p>
     <w:p>
@@ -2886,7 +2511,10 @@
         <w:contextualSpacing/>
       </w:pPr>
       <w:r>
-        <w:t xml:space="preserve">Forwarded emails on club's current affairs and answered questions for interested participants. </w:t>
+        <w:t>Answered</w:t>
+      </w:r>
+      <w:r>
+        <w:t xml:space="preserve"> emails on club's current affairs and questions for interested participants. </w:t>
       </w:r>
     </w:p>
     <w:p>
@@ -2902,7 +2530,19 @@
         <w:contextualSpacing/>
       </w:pPr>
       <w:r>
-        <w:t>Presented club in front of over a 120-people audience during Weeks of Welcome.</w:t>
+        <w:t>Marketed</w:t>
+      </w:r>
+      <w:r>
+        <w:t xml:space="preserve"> club in front of over 120-people audience</w:t>
+      </w:r>
+      <w:r>
+        <w:t>s</w:t>
+      </w:r>
+      <w:r>
+        <w:t xml:space="preserve"> during </w:t>
+      </w:r>
+      <w:r>
+        <w:t>school events.</w:t>
       </w:r>
     </w:p>
     <w:p>
@@ -2912,103 +2552,9 @@
         </w:tabs>
         <w:contextualSpacing/>
         <w:rPr>
-          <w:b/>
-        </w:rPr>
-      </w:pPr>
-    </w:p>
-    <w:p>
-      <w:pPr>
-        <w:tabs>
-          <w:tab w:val="right" w:pos="10440"/>
-        </w:tabs>
-        <w:contextualSpacing/>
-        <w:rPr>
-          <w:spacing w:val="-5"/>
-        </w:rPr>
-      </w:pPr>
-      <w:r>
-        <w:rPr>
-          <w:b/>
-        </w:rPr>
-        <w:t>Girls</w:t>
-      </w:r>
-      <w:r>
-        <w:rPr>
-          <w:b/>
-          <w:spacing w:val="-5"/>
-        </w:rPr>
-        <w:t xml:space="preserve"> </w:t>
-      </w:r>
-      <w:r>
-        <w:rPr>
-          <w:b/>
-        </w:rPr>
-        <w:t>Who</w:t>
-      </w:r>
-      <w:r>
-        <w:rPr>
-          <w:b/>
-          <w:spacing w:val="-5"/>
-        </w:rPr>
-        <w:t xml:space="preserve"> </w:t>
-      </w:r>
-      <w:r>
-        <w:rPr>
-          <w:b/>
-        </w:rPr>
-        <w:t>Code</w:t>
-      </w:r>
-      <w:r>
-        <w:t>,</w:t>
-      </w:r>
-      <w:r>
-        <w:rPr>
-          <w:spacing w:val="-5"/>
-        </w:rPr>
-        <w:t xml:space="preserve"> </w:t>
-      </w:r>
-      <w:r>
-        <w:t>Summer</w:t>
-      </w:r>
-      <w:r>
-        <w:rPr>
-          <w:spacing w:val="-5"/>
-        </w:rPr>
-        <w:t xml:space="preserve"> </w:t>
-      </w:r>
-      <w:r>
-        <w:t>Immersion</w:t>
-      </w:r>
-      <w:r>
-        <w:rPr>
-          <w:spacing w:val="-5"/>
-        </w:rPr>
-        <w:t xml:space="preserve"> </w:t>
-      </w:r>
-      <w:r>
-        <w:t>Program</w:t>
-      </w:r>
-      <w:r>
-        <w:rPr>
-          <w:spacing w:val="-5"/>
-        </w:rPr>
-        <w:t xml:space="preserve"> </w:t>
-      </w:r>
-      <w:r>
-        <w:tab/>
-      </w:r>
-      <w:r>
-        <w:t>Aug</w:t>
-      </w:r>
-      <w:r>
-        <w:rPr>
-          <w:spacing w:val="-5"/>
-        </w:rPr>
-        <w:t xml:space="preserve"> </w:t>
-      </w:r>
-      <w:r>
-        <w:t>2017</w:t>
-      </w:r>
+          <w:spacing w:val="-5"/>
+        </w:rPr>
+      </w:pPr>
     </w:p>
     <w:sectPr>
       <w:type w:val="continuous"/>
@@ -4267,6 +3813,119 @@
       <w:lvlJc w:val="left"/>
       <w:pPr>
         <w:ind w:left="6120" w:hanging="360"/>
+      </w:pPr>
+      <w:rPr>
+        <w:rFonts w:ascii="Wingdings" w:hAnsi="Wingdings" w:hint="default"/>
+      </w:rPr>
+    </w:lvl>
+  </w:abstractNum>
+  <w:abstractNum w:abstractNumId="11" w15:restartNumberingAfterBreak="0">
+    <w:nsid w:val="7CAA4C51"/>
+    <w:multiLevelType w:val="hybridMultilevel"/>
+    <w:tmpl w:val="085ADC18"/>
+    <w:lvl w:ilvl="0" w:tplc="04090001">
+      <w:start w:val="1"/>
+      <w:numFmt w:val="bullet"/>
+      <w:lvlText w:val=""/>
+      <w:lvlJc w:val="left"/>
+      <w:pPr>
+        <w:ind w:left="720" w:hanging="360"/>
+      </w:pPr>
+      <w:rPr>
+        <w:rFonts w:ascii="Symbol" w:hAnsi="Symbol" w:hint="default"/>
+      </w:rPr>
+    </w:lvl>
+    <w:lvl w:ilvl="1" w:tplc="04090003" w:tentative="1">
+      <w:start w:val="1"/>
+      <w:numFmt w:val="bullet"/>
+      <w:lvlText w:val="o"/>
+      <w:lvlJc w:val="left"/>
+      <w:pPr>
+        <w:ind w:left="1440" w:hanging="360"/>
+      </w:pPr>
+      <w:rPr>
+        <w:rFonts w:ascii="Courier New" w:hAnsi="Courier New" w:cs="Courier New" w:hint="default"/>
+      </w:rPr>
+    </w:lvl>
+    <w:lvl w:ilvl="2" w:tplc="04090005" w:tentative="1">
+      <w:start w:val="1"/>
+      <w:numFmt w:val="bullet"/>
+      <w:lvlText w:val=""/>
+      <w:lvlJc w:val="left"/>
+      <w:pPr>
+        <w:ind w:left="2160" w:hanging="360"/>
+      </w:pPr>
+      <w:rPr>
+        <w:rFonts w:ascii="Wingdings" w:hAnsi="Wingdings" w:hint="default"/>
+      </w:rPr>
+    </w:lvl>
+    <w:lvl w:ilvl="3" w:tplc="04090001" w:tentative="1">
+      <w:start w:val="1"/>
+      <w:numFmt w:val="bullet"/>
+      <w:lvlText w:val=""/>
+      <w:lvlJc w:val="left"/>
+      <w:pPr>
+        <w:ind w:left="2880" w:hanging="360"/>
+      </w:pPr>
+      <w:rPr>
+        <w:rFonts w:ascii="Symbol" w:hAnsi="Symbol" w:hint="default"/>
+      </w:rPr>
+    </w:lvl>
+    <w:lvl w:ilvl="4" w:tplc="04090003" w:tentative="1">
+      <w:start w:val="1"/>
+      <w:numFmt w:val="bullet"/>
+      <w:lvlText w:val="o"/>
+      <w:lvlJc w:val="left"/>
+      <w:pPr>
+        <w:ind w:left="3600" w:hanging="360"/>
+      </w:pPr>
+      <w:rPr>
+        <w:rFonts w:ascii="Courier New" w:hAnsi="Courier New" w:cs="Courier New" w:hint="default"/>
+      </w:rPr>
+    </w:lvl>
+    <w:lvl w:ilvl="5" w:tplc="04090005" w:tentative="1">
+      <w:start w:val="1"/>
+      <w:numFmt w:val="bullet"/>
+      <w:lvlText w:val=""/>
+      <w:lvlJc w:val="left"/>
+      <w:pPr>
+        <w:ind w:left="4320" w:hanging="360"/>
+      </w:pPr>
+      <w:rPr>
+        <w:rFonts w:ascii="Wingdings" w:hAnsi="Wingdings" w:hint="default"/>
+      </w:rPr>
+    </w:lvl>
+    <w:lvl w:ilvl="6" w:tplc="04090001" w:tentative="1">
+      <w:start w:val="1"/>
+      <w:numFmt w:val="bullet"/>
+      <w:lvlText w:val=""/>
+      <w:lvlJc w:val="left"/>
+      <w:pPr>
+        <w:ind w:left="5040" w:hanging="360"/>
+      </w:pPr>
+      <w:rPr>
+        <w:rFonts w:ascii="Symbol" w:hAnsi="Symbol" w:hint="default"/>
+      </w:rPr>
+    </w:lvl>
+    <w:lvl w:ilvl="7" w:tplc="04090003" w:tentative="1">
+      <w:start w:val="1"/>
+      <w:numFmt w:val="bullet"/>
+      <w:lvlText w:val="o"/>
+      <w:lvlJc w:val="left"/>
+      <w:pPr>
+        <w:ind w:left="5760" w:hanging="360"/>
+      </w:pPr>
+      <w:rPr>
+        <w:rFonts w:ascii="Courier New" w:hAnsi="Courier New" w:cs="Courier New" w:hint="default"/>
+      </w:rPr>
+    </w:lvl>
+    <w:lvl w:ilvl="8" w:tplc="04090005" w:tentative="1">
+      <w:start w:val="1"/>
+      <w:numFmt w:val="bullet"/>
+      <w:lvlText w:val=""/>
+      <w:lvlJc w:val="left"/>
+      <w:pPr>
+        <w:ind w:left="6480" w:hanging="360"/>
       </w:pPr>
       <w:rPr>
         <w:rFonts w:ascii="Wingdings" w:hAnsi="Wingdings" w:hint="default"/>
@@ -4305,6 +3964,9 @@
   </w:num>
   <w:num w:numId="11" w16cid:durableId="1337879762">
     <w:abstractNumId w:val="9"/>
+  </w:num>
+  <w:num w:numId="12" w16cid:durableId="1442530958">
+    <w:abstractNumId w:val="11"/>
   </w:num>
 </w:numbering>
 </file>

</xml_diff>